<commit_message>
learning journal 4 repo url added
</commit_message>
<xml_diff>
--- a/LJ4.docx
+++ b/LJ4.docx
@@ -79,6 +79,9 @@
       <w:r>
         <w:t xml:space="preserve"> </w:t>
       </w:r>
+      <w:r>
+        <w:t>https://github.com/aleenabudhathoki/SOEN6841/blob/main/LJ4.docx</w:t>
+      </w:r>
     </w:p>
     <w:p>
       <w:pPr>
@@ -194,7 +197,115 @@
         <w:rPr>
           <w:lang w:val="en-US"/>
         </w:rPr>
-        <w:t>Chapter 8 of the course material primarily focuses on the project closure phase</w:t>
+        <w:t>Chapter 8 of the course material primarily focuses on the project closure phase. Project closure is the final phase of a project, where all tasks and deliverables are completed, and the project is officially concluded. Activities in Project Closure include deliverable verification, source code version management, data filtration and archiving, and lessons learned. This phase helps prevent unresolved issues, improves future project strategies, and aids knowledge transfer within the organization. This chapter introduces terms and concepts related to wrapping up project activities, ensuring data quality, and maintaining valuable insights for future project management.</w:t>
+      </w:r>
+    </w:p>
+    <w:p>
+      <w:pPr>
+        <w:spacing w:after="0" w:line="240" w:lineRule="auto"/>
+        <w:jc w:val="both"/>
+        <w:rPr>
+          <w:lang w:val="en-US"/>
+        </w:rPr>
+      </w:pPr>
+    </w:p>
+    <w:p>
+      <w:pPr>
+        <w:spacing w:after="0" w:line="240" w:lineRule="auto"/>
+        <w:jc w:val="both"/>
+        <w:rPr>
+          <w:lang w:val="en-US"/>
+        </w:rPr>
+      </w:pPr>
+      <w:r>
+        <w:rPr>
+          <w:lang w:val="en-US"/>
+        </w:rPr>
+        <w:t>Chapter 9 introduces key concepts in software lifecycle management</w:t>
+      </w:r>
+      <w:r>
+        <w:rPr>
+          <w:lang w:val="en-US"/>
+        </w:rPr>
+        <w:t xml:space="preserve">. Different software development lifecycle models are introduced like </w:t>
+      </w:r>
+      <w:r>
+        <w:rPr>
+          <w:lang w:val="en-US"/>
+        </w:rPr>
+        <w:t>Waterfall Model</w:t>
+      </w:r>
+      <w:r>
+        <w:rPr>
+          <w:lang w:val="en-US"/>
+        </w:rPr>
+        <w:t xml:space="preserve"> and </w:t>
+      </w:r>
+      <w:r>
+        <w:rPr>
+          <w:lang w:val="en-US"/>
+        </w:rPr>
+        <w:t>Iterative Models</w:t>
+      </w:r>
+      <w:r>
+        <w:rPr>
+          <w:lang w:val="en-US"/>
+        </w:rPr>
+        <w:t xml:space="preserve"> (</w:t>
+      </w:r>
+      <w:r>
+        <w:rPr>
+          <w:lang w:val="en-US"/>
+        </w:rPr>
+        <w:t>e.g.</w:t>
+      </w:r>
+      <w:r>
+        <w:rPr>
+          <w:lang w:val="en-US"/>
+        </w:rPr>
+        <w:t xml:space="preserve"> SCRUM, </w:t>
+      </w:r>
+      <w:r>
+        <w:rPr>
+          <w:lang w:val="en-US"/>
+        </w:rPr>
+        <w:t>eXtreme Programming (XP)</w:t>
+      </w:r>
+      <w:r>
+        <w:rPr>
+          <w:lang w:val="en-US"/>
+        </w:rPr>
+        <w:t xml:space="preserve">). </w:t>
+      </w:r>
+      <w:r>
+        <w:rPr>
+          <w:lang w:val="en-US"/>
+        </w:rPr>
+        <w:t>We learn about c</w:t>
+      </w:r>
+      <w:r>
+        <w:rPr>
+          <w:lang w:val="en-US"/>
+        </w:rPr>
+        <w:t xml:space="preserve">oncurrent engineering </w:t>
+      </w:r>
+      <w:r>
+        <w:rPr>
+          <w:lang w:val="en-US"/>
+        </w:rPr>
+        <w:t>a</w:t>
+      </w:r>
+      <w:r>
+        <w:rPr>
+          <w:lang w:val="en-US"/>
+        </w:rPr>
+        <w:t>s a</w:t>
+      </w:r>
+      <w:r>
+        <w:rPr>
+          <w:lang w:val="en-US"/>
+        </w:rPr>
+        <w:t xml:space="preserve"> methodology that enables parallel development of components, enhancing speed and integration in complex software projects</w:t>
       </w:r>
       <w:r>
         <w:rPr>
@@ -206,79 +317,43 @@
         <w:rPr>
           <w:lang w:val="en-US"/>
         </w:rPr>
-        <w:t>Project closure is the final phase of a project, where all tasks and deliverables are completed, and the project is officially concluded.</w:t>
-      </w:r>
-      <w:r>
-        <w:rPr>
-          <w:lang w:val="en-US"/>
-        </w:rPr>
-        <w:t xml:space="preserve"> </w:t>
-      </w:r>
-      <w:r>
-        <w:rPr>
-          <w:lang w:val="en-US"/>
-        </w:rPr>
-        <w:t>Activities in Project Closure</w:t>
-      </w:r>
-      <w:r>
-        <w:rPr>
-          <w:lang w:val="en-US"/>
-        </w:rPr>
-        <w:t xml:space="preserve"> include d</w:t>
-      </w:r>
-      <w:r>
-        <w:rPr>
-          <w:lang w:val="en-US"/>
-        </w:rPr>
-        <w:t xml:space="preserve">eliverable </w:t>
-      </w:r>
-      <w:r>
-        <w:rPr>
-          <w:lang w:val="en-US"/>
-        </w:rPr>
-        <w:t>v</w:t>
-      </w:r>
-      <w:r>
-        <w:rPr>
-          <w:lang w:val="en-US"/>
-        </w:rPr>
-        <w:t>erification</w:t>
-      </w:r>
-      <w:r>
-        <w:rPr>
-          <w:lang w:val="en-US"/>
-        </w:rPr>
-        <w:t>, s</w:t>
-      </w:r>
-      <w:r>
-        <w:rPr>
-          <w:lang w:val="en-US"/>
-        </w:rPr>
-        <w:t xml:space="preserve">ource </w:t>
-      </w:r>
-      <w:r>
-        <w:rPr>
-          <w:lang w:val="en-US"/>
-        </w:rPr>
-        <w:t>c</w:t>
-      </w:r>
-      <w:r>
-        <w:rPr>
-          <w:lang w:val="en-US"/>
-        </w:rPr>
-        <w:t xml:space="preserve">ode </w:t>
-      </w:r>
-      <w:r>
-        <w:rPr>
-          <w:lang w:val="en-US"/>
-        </w:rPr>
-        <w:t>v</w:t>
-      </w:r>
-      <w:r>
-        <w:rPr>
-          <w:lang w:val="en-US"/>
-        </w:rPr>
-        <w:t xml:space="preserve">ersion </w:t>
+        <w:t>Quality Gates</w:t>
+      </w:r>
+      <w:r>
+        <w:rPr>
+          <w:lang w:val="en-US"/>
+        </w:rPr>
+        <w:t xml:space="preserve"> are also introduced here, which are s</w:t>
+      </w:r>
+      <w:r>
+        <w:rPr>
+          <w:lang w:val="en-US"/>
+        </w:rPr>
+        <w:t>tages or checkpoints in development to ensure that each phase meets specific standards before moving forward.</w:t>
+      </w:r>
+      <w:r>
+        <w:rPr>
+          <w:lang w:val="en-US"/>
+        </w:rPr>
+        <w:t xml:space="preserve"> Finally, it talks about c</w:t>
+      </w:r>
+      <w:r>
+        <w:rPr>
+          <w:lang w:val="en-US"/>
+        </w:rPr>
+        <w:t xml:space="preserve">hoosing the </w:t>
+      </w:r>
+      <w:r>
+        <w:rPr>
+          <w:lang w:val="en-US"/>
+        </w:rPr>
+        <w:t>r</w:t>
+      </w:r>
+      <w:r>
+        <w:rPr>
+          <w:lang w:val="en-US"/>
+        </w:rPr>
+        <w:t xml:space="preserve">ight </w:t>
       </w:r>
       <w:r>
         <w:rPr>
@@ -290,266 +365,6 @@
         <w:rPr>
           <w:lang w:val="en-US"/>
         </w:rPr>
-        <w:t>anagement</w:t>
-      </w:r>
-      <w:r>
-        <w:rPr>
-          <w:lang w:val="en-US"/>
-        </w:rPr>
-        <w:t>, d</w:t>
-      </w:r>
-      <w:r>
-        <w:rPr>
-          <w:lang w:val="en-US"/>
-        </w:rPr>
-        <w:t xml:space="preserve">ata </w:t>
-      </w:r>
-      <w:r>
-        <w:rPr>
-          <w:lang w:val="en-US"/>
-        </w:rPr>
-        <w:t>f</w:t>
-      </w:r>
-      <w:r>
-        <w:rPr>
-          <w:lang w:val="en-US"/>
-        </w:rPr>
-        <w:t>iltration and</w:t>
-      </w:r>
-      <w:r>
-        <w:rPr>
-          <w:lang w:val="en-US"/>
-        </w:rPr>
-        <w:t xml:space="preserve"> a</w:t>
-      </w:r>
-      <w:r>
-        <w:rPr>
-          <w:lang w:val="en-US"/>
-        </w:rPr>
-        <w:t>rchiving</w:t>
-      </w:r>
-      <w:r>
-        <w:rPr>
-          <w:lang w:val="en-US"/>
-        </w:rPr>
-        <w:t>, and l</w:t>
-      </w:r>
-      <w:r>
-        <w:rPr>
-          <w:lang w:val="en-US"/>
-        </w:rPr>
-        <w:t xml:space="preserve">essons </w:t>
-      </w:r>
-      <w:r>
-        <w:rPr>
-          <w:lang w:val="en-US"/>
-        </w:rPr>
-        <w:t>l</w:t>
-      </w:r>
-      <w:r>
-        <w:rPr>
-          <w:lang w:val="en-US"/>
-        </w:rPr>
-        <w:t>earned</w:t>
-      </w:r>
-      <w:r>
-        <w:rPr>
-          <w:lang w:val="en-US"/>
-        </w:rPr>
-        <w:t xml:space="preserve">. </w:t>
-      </w:r>
-      <w:r>
-        <w:rPr>
-          <w:lang w:val="en-US"/>
-        </w:rPr>
-        <w:t>This phase helps prevent unresolved issues, improves future project strategies, and aids knowledge transfer within the organization.</w:t>
-      </w:r>
-      <w:r>
-        <w:rPr>
-          <w:lang w:val="en-US"/>
-        </w:rPr>
-        <w:t xml:space="preserve"> </w:t>
-      </w:r>
-      <w:r>
-        <w:rPr>
-          <w:lang w:val="en-US"/>
-        </w:rPr>
-        <w:t>This chapter introduces terms and concepts related to wrapping up project activities, ensuring data quality, and maintaining valuable insights for future project management.</w:t>
-      </w:r>
-    </w:p>
-    <w:p>
-      <w:pPr>
-        <w:spacing w:after="0" w:line="240" w:lineRule="auto"/>
-        <w:jc w:val="both"/>
-        <w:rPr>
-          <w:lang w:val="en-US"/>
-        </w:rPr>
-      </w:pPr>
-    </w:p>
-    <w:p>
-      <w:pPr>
-        <w:spacing w:after="0" w:line="240" w:lineRule="auto"/>
-        <w:jc w:val="both"/>
-        <w:rPr>
-          <w:lang w:val="en-US"/>
-        </w:rPr>
-      </w:pPr>
-      <w:r>
-        <w:rPr>
-          <w:lang w:val="en-US"/>
-        </w:rPr>
-        <w:t>Chapter 9 introduces key concepts in software lifecycle management</w:t>
-      </w:r>
-      <w:r>
-        <w:rPr>
-          <w:lang w:val="en-US"/>
-        </w:rPr>
-        <w:t xml:space="preserve">. Different software development lifecycle models are introduced like </w:t>
-      </w:r>
-      <w:r>
-        <w:rPr>
-          <w:lang w:val="en-US"/>
-        </w:rPr>
-        <w:t>Waterfall Model</w:t>
-      </w:r>
-      <w:r>
-        <w:rPr>
-          <w:lang w:val="en-US"/>
-        </w:rPr>
-        <w:t xml:space="preserve"> and </w:t>
-      </w:r>
-      <w:r>
-        <w:rPr>
-          <w:lang w:val="en-US"/>
-        </w:rPr>
-        <w:t>Iterative Models</w:t>
-      </w:r>
-      <w:r>
-        <w:rPr>
-          <w:lang w:val="en-US"/>
-        </w:rPr>
-        <w:t xml:space="preserve"> (</w:t>
-      </w:r>
-      <w:r>
-        <w:rPr>
-          <w:lang w:val="en-US"/>
-        </w:rPr>
-        <w:t>e.g.</w:t>
-      </w:r>
-      <w:r>
-        <w:rPr>
-          <w:lang w:val="en-US"/>
-        </w:rPr>
-        <w:t xml:space="preserve"> SCRUM, </w:t>
-      </w:r>
-      <w:proofErr w:type="spellStart"/>
-      <w:r>
-        <w:rPr>
-          <w:lang w:val="en-US"/>
-        </w:rPr>
-        <w:t>eXtreme</w:t>
-      </w:r>
-      <w:proofErr w:type="spellEnd"/>
-      <w:r>
-        <w:rPr>
-          <w:lang w:val="en-US"/>
-        </w:rPr>
-        <w:t xml:space="preserve"> Programming (XP)</w:t>
-      </w:r>
-      <w:r>
-        <w:rPr>
-          <w:lang w:val="en-US"/>
-        </w:rPr>
-        <w:t xml:space="preserve">). </w:t>
-      </w:r>
-      <w:r>
-        <w:rPr>
-          <w:lang w:val="en-US"/>
-        </w:rPr>
-        <w:t>We learn about c</w:t>
-      </w:r>
-      <w:r>
-        <w:rPr>
-          <w:lang w:val="en-US"/>
-        </w:rPr>
-        <w:t xml:space="preserve">oncurrent engineering </w:t>
-      </w:r>
-      <w:r>
-        <w:rPr>
-          <w:lang w:val="en-US"/>
-        </w:rPr>
-        <w:t>a</w:t>
-      </w:r>
-      <w:r>
-        <w:rPr>
-          <w:lang w:val="en-US"/>
-        </w:rPr>
-        <w:t>s a</w:t>
-      </w:r>
-      <w:r>
-        <w:rPr>
-          <w:lang w:val="en-US"/>
-        </w:rPr>
-        <w:t xml:space="preserve"> methodology that enables parallel development of components, enhancing speed and integration in complex software projects</w:t>
-      </w:r>
-      <w:r>
-        <w:rPr>
-          <w:lang w:val="en-US"/>
-        </w:rPr>
-        <w:t xml:space="preserve">. </w:t>
-      </w:r>
-      <w:r>
-        <w:rPr>
-          <w:lang w:val="en-US"/>
-        </w:rPr>
-        <w:t>Quality Gates</w:t>
-      </w:r>
-      <w:r>
-        <w:rPr>
-          <w:lang w:val="en-US"/>
-        </w:rPr>
-        <w:t xml:space="preserve"> are also introduced here, which are s</w:t>
-      </w:r>
-      <w:r>
-        <w:rPr>
-          <w:lang w:val="en-US"/>
-        </w:rPr>
-        <w:t>tages or checkpoints in development to ensure that each phase meets specific standards before moving forward.</w:t>
-      </w:r>
-      <w:r>
-        <w:rPr>
-          <w:lang w:val="en-US"/>
-        </w:rPr>
-        <w:t xml:space="preserve"> Finally, it talks about c</w:t>
-      </w:r>
-      <w:r>
-        <w:rPr>
-          <w:lang w:val="en-US"/>
-        </w:rPr>
-        <w:t xml:space="preserve">hoosing the </w:t>
-      </w:r>
-      <w:r>
-        <w:rPr>
-          <w:lang w:val="en-US"/>
-        </w:rPr>
-        <w:t>r</w:t>
-      </w:r>
-      <w:r>
-        <w:rPr>
-          <w:lang w:val="en-US"/>
-        </w:rPr>
-        <w:t xml:space="preserve">ight </w:t>
-      </w:r>
-      <w:r>
-        <w:rPr>
-          <w:lang w:val="en-US"/>
-        </w:rPr>
-        <w:t>m</w:t>
-      </w:r>
-      <w:r>
-        <w:rPr>
-          <w:lang w:val="en-US"/>
-        </w:rPr>
         <w:t>odel</w:t>
       </w:r>
       <w:r>
@@ -593,7 +408,6 @@
         </w:rPr>
         <w:t xml:space="preserve">Application </w:t>
       </w:r>
-      <w:proofErr w:type="gramStart"/>
       <w:r>
         <w:rPr>
           <w:b/>
@@ -602,7 +416,6 @@
         </w:rPr>
         <w:t>in</w:t>
       </w:r>
-      <w:proofErr w:type="gramEnd"/>
       <w:r>
         <w:rPr>
           <w:b/>
@@ -734,13 +547,7 @@
         <w:jc w:val="both"/>
       </w:pPr>
       <w:r>
-        <w:t xml:space="preserve">This week, I faced difficulties in determining the best contexts for each software lifecycle model, particularly when deciding between waterfall and iterative models for dynamic projects. Furthermore, while the need of documenting lessons </w:t>
-      </w:r>
-      <w:r>
-        <w:t>learned,</w:t>
-      </w:r>
-      <w:r>
-        <w:t xml:space="preserve"> and data archiving is obvious, practical techniques for making this material usable and accessible to future teams warrant further investigation. I intend to concentrate on these areas to build more effective solutions for real-world implementation.</w:t>
+        <w:t>This week, I faced difficulties in determining the best contexts for each software lifecycle model, particularly when deciding between waterfall and iterative models for dynamic projects. Furthermore, while the need of documenting lessons learned, and data archiving is obvious, practical techniques for making this material usable and accessible to future teams warrant further investigation. I intend to concentrate on these areas to build more effective solutions for real-world implementation.</w:t>
       </w:r>
     </w:p>
     <w:p>
@@ -1886,6 +1693,7 @@
   <w:style w:type="character" w:default="1" w:styleId="DefaultParagraphFont">
     <w:name w:val="Default Paragraph Font"/>
     <w:uiPriority w:val="1"/>
+    <w:semiHidden/>
     <w:unhideWhenUsed/>
   </w:style>
   <w:style w:type="table" w:default="1" w:styleId="TableNormal">
@@ -2290,15 +2098,6 @@
 </file>
 
 <file path=customXml/item1.xml><?xml version="1.0" encoding="utf-8"?>
-<?mso-contentType ?>
-<FormTemplates xmlns="http://schemas.microsoft.com/sharepoint/v3/contenttype/forms">
-  <Display>DocumentLibraryForm</Display>
-  <Edit>DocumentLibraryForm</Edit>
-  <New>DocumentLibraryForm</New>
-</FormTemplates>
-</file>
-
-<file path=customXml/item2.xml><?xml version="1.0" encoding="utf-8"?>
 <ct:contentTypeSchema xmlns:ct="http://schemas.microsoft.com/office/2006/metadata/contentType" xmlns:ma="http://schemas.microsoft.com/office/2006/metadata/properties/metaAttributes" ct:_="" ma:_="" ma:contentTypeName="Document" ma:contentTypeID="0x0101001943C888CC9F6A4A964A15910DD60AC6" ma:contentTypeVersion="4" ma:contentTypeDescription="Create a new document." ma:contentTypeScope="" ma:versionID="2aad61f15b1755ee5650d5065cf06ecd">
   <xsd:schema xmlns:xsd="http://www.w3.org/2001/XMLSchema" xmlns:xs="http://www.w3.org/2001/XMLSchema" xmlns:p="http://schemas.microsoft.com/office/2006/metadata/properties" xmlns:ns2="8cf01d82-e3b0-482a-9cd9-acb37bcf423e" targetNamespace="http://schemas.microsoft.com/office/2006/metadata/properties" ma:root="true" ma:fieldsID="6d1b9fff81cd10a893dff1f2483469d5" ns2:_="">
     <xsd:import namespace="8cf01d82-e3b0-482a-9cd9-acb37bcf423e"/>
@@ -2442,15 +2241,16 @@
 </ct:contentTypeSchema>
 </file>
 
-<file path=customXml/itemProps1.xml><?xml version="1.0" encoding="utf-8"?>
-<ds:datastoreItem xmlns:ds="http://schemas.openxmlformats.org/officeDocument/2006/customXml" ds:itemID="{CC5A544E-9867-401E-8708-E156DB38371B}">
-  <ds:schemaRefs>
-    <ds:schemaRef ds:uri="http://schemas.microsoft.com/sharepoint/v3/contenttype/forms"/>
-  </ds:schemaRefs>
-</ds:datastoreItem>
+<file path=customXml/item2.xml><?xml version="1.0" encoding="utf-8"?>
+<?mso-contentType ?>
+<FormTemplates xmlns="http://schemas.microsoft.com/sharepoint/v3/contenttype/forms">
+  <Display>DocumentLibraryForm</Display>
+  <Edit>DocumentLibraryForm</Edit>
+  <New>DocumentLibraryForm</New>
+</FormTemplates>
 </file>
 
-<file path=customXml/itemProps2.xml><?xml version="1.0" encoding="utf-8"?>
+<file path=customXml/itemProps1.xml><?xml version="1.0" encoding="utf-8"?>
 <ds:datastoreItem xmlns:ds="http://schemas.openxmlformats.org/officeDocument/2006/customXml" ds:itemID="{96ADBB09-84D0-4A62-93D1-34EDC93E81E7}">
   <ds:schemaRefs>
     <ds:schemaRef ds:uri="http://schemas.microsoft.com/office/2006/metadata/contentType"/>
@@ -2466,4 +2266,12 @@
     <ds:schemaRef ds:uri="http://schemas.microsoft.com/internal/obd"/>
   </ds:schemaRefs>
 </ds:datastoreItem>
+</file>
+
+<file path=customXml/itemProps2.xml><?xml version="1.0" encoding="utf-8"?>
+<ds:datastoreItem xmlns:ds="http://schemas.openxmlformats.org/officeDocument/2006/customXml" ds:itemID="{CC5A544E-9867-401E-8708-E156DB38371B}">
+  <ds:schemaRefs>
+    <ds:schemaRef ds:uri="http://schemas.microsoft.com/sharepoint/v3/contenttype/forms"/>
+  </ds:schemaRefs>
+</ds:datastoreItem>
 </file>
</xml_diff>